<commit_message>
Updates to package and R versions, and abstract text
</commit_message>
<xml_diff>
--- a/docs/abstract.docx
+++ b/docs/abstract.docx
@@ -371,7 +371,7 @@
         <w:pStyle w:val="FirstParagraph"/>
       </w:pPr>
       <w:r>
-        <w:t xml:space="preserve">Descriptive title: Number of Goals per Subject and Number of Attainment Level in Goal Attainment Scaling: A Simulation Study</w:t>
+        <w:t xml:space="preserve">Title: Distributional assumptions of goal attainment scaling data: a simulation study</w:t>
       </w:r>
     </w:p>
     <w:p>
@@ -379,14 +379,6 @@
         <w:pStyle w:val="BodyText"/>
       </w:pPr>
       <w:r>
-        <w:t xml:space="preserve">Better title: ??</w:t>
-      </w:r>
-    </w:p>
-    <w:p>
-      <w:pPr>
-        <w:pStyle w:val="BodyText"/>
-      </w:pPr>
-      <w:r>
         <w:t xml:space="preserve">Authors: Taylor, Justin, Kari, Sanja, Susan, Ken</w:t>
       </w:r>
     </w:p>
@@ -410,13 +402,37 @@
         <w:t xml:space="preserve"> </w:t>
       </w:r>
       <w:r>
-        <w:t xml:space="preserve">Traditionally, it is recommended to set a minimum of three goals per subject, each with a 5-point scale of possible outcomes called attainment levels.</w:t>
-      </w:r>
-      <w:r>
-        <w:t xml:space="preserve"> </w:t>
-      </w:r>
-      <w:r>
-        <w:t xml:space="preserve">Using data simulation techniques, we investigated the relationship between the number of goals per subject, number of attainment levels per goal, and the statistical power of detecting a treatment effect in a cross-sectional trial.</w:t>
+        <w:t xml:space="preserve">Typically, each patient sets a minimum of three goals, and for each goal a 5-point attainment scale is defined to describe possible outcomes, with the midpoint of the scale representing the</w:t>
+      </w:r>
+      <w:r>
+        <w:t xml:space="preserve"> </w:t>
+      </w:r>
+      <w:r>
+        <w:t xml:space="preserve">“</w:t>
+      </w:r>
+      <w:r>
+        <w:t xml:space="preserve">expected outcome</w:t>
+      </w:r>
+      <w:r>
+        <w:t xml:space="preserve">”</w:t>
+      </w:r>
+      <w:r>
+        <w:t xml:space="preserve"> </w:t>
+      </w:r>
+      <w:r>
+        <w:t xml:space="preserve">under the intervention.</w:t>
+      </w:r>
+      <w:r>
+        <w:t xml:space="preserve"> </w:t>
+      </w:r>
+      <w:r>
+        <w:t xml:space="preserve">A key assumption in traditional GAS analysis is that the distribution of scores on the scale approximate a normal distribution.</w:t>
+      </w:r>
+      <w:r>
+        <w:t xml:space="preserve"> </w:t>
+      </w:r>
+      <w:r>
+        <w:t xml:space="preserve">Using data simulation techniques, we investigated the implications of this assumption.</w:t>
       </w:r>
     </w:p>
     <w:bookmarkEnd w:id="22"/>
@@ -434,7 +450,7 @@
         <w:pStyle w:val="FirstParagraph"/>
       </w:pPr>
       <w:r>
-        <w:t xml:space="preserve">We employed a probabilistic model introduced by Urach et al. (2019) for generating GAS data.</w:t>
+        <w:t xml:space="preserve">We employed a probabilistic latent variable model introduced by Urach et al. (2019) for generating GAS data.</w:t>
       </w:r>
       <w:r>
         <w:t xml:space="preserve"> </w:t>
@@ -468,53 +484,63 @@
         <w:t xml:space="preserve"> </w:t>
       </w:r>
       <w:r>
-        <w:t xml:space="preserve">(0.3, 0.4, 0.5), and the parameters of interest: number of goals per subject</w:t>
+        <w:t xml:space="preserve">(0.3, 0.5, 0.7, 0.9 and 1.1), and the number of goals per subject</w:t>
       </w:r>
       <w:r>
         <w:t xml:space="preserve"> </w:t>
       </w:r>
       <m:oMath>
-        <m:sSub>
-          <m:e>
-            <m:r>
-              <m:t>n</m:t>
-            </m:r>
-          </m:e>
-          <m:sub>
-            <m:r>
-              <m:t>g</m:t>
-            </m:r>
-          </m:sub>
-        </m:sSub>
+        <m:r>
+          <m:t>n</m:t>
+        </m:r>
       </m:oMath>
       <w:r>
         <w:t xml:space="preserve"> </w:t>
       </w:r>
       <w:r>
-        <w:t xml:space="preserve">(from 1 to 7), and the number of attainment levels</w:t>
-      </w:r>
-      <w:r>
-        <w:t xml:space="preserve"> </w:t>
-      </w:r>
-      <m:oMath>
-        <m:sSub>
-          <m:e>
-            <m:r>
-              <m:t>n</m:t>
-            </m:r>
-          </m:e>
-          <m:sub>
-            <m:r>
-              <m:t>a</m:t>
-            </m:r>
-          </m:sub>
-        </m:sSub>
-      </m:oMath>
-      <w:r>
-        <w:t xml:space="preserve"> </w:t>
-      </w:r>
-      <w:r>
-        <w:t xml:space="preserve">(3, 5, 7).</w:t>
+        <w:t xml:space="preserve">(from 1 to 5 goals).</w:t>
+      </w:r>
+      <w:r>
+        <w:t xml:space="preserve"> </w:t>
+      </w:r>
+      <w:r>
+        <w:t xml:space="preserve">Latent goal scores were discretized into 5-point scales using two sets of thresholds:</w:t>
+      </w:r>
+      <w:r>
+        <w:t xml:space="preserve"> </w:t>
+      </w:r>
+      <w:r>
+        <w:t xml:space="preserve">“</w:t>
+      </w:r>
+      <w:r>
+        <w:t xml:space="preserve">uniform</w:t>
+      </w:r>
+      <w:r>
+        <w:t xml:space="preserve">”</w:t>
+      </w:r>
+      <w:r>
+        <w:t xml:space="preserve"> </w:t>
+      </w:r>
+      <w:r>
+        <w:t xml:space="preserve">thresholds were equally spaced so to return a uniform distribution of scores, and</w:t>
+      </w:r>
+      <w:r>
+        <w:t xml:space="preserve"> </w:t>
+      </w:r>
+      <w:r>
+        <w:t xml:space="preserve">“</w:t>
+      </w:r>
+      <w:r>
+        <w:t xml:space="preserve">normal</w:t>
+      </w:r>
+      <w:r>
+        <w:t xml:space="preserve">”</w:t>
+      </w:r>
+      <w:r>
+        <w:t xml:space="preserve"> </w:t>
+      </w:r>
+      <w:r>
+        <w:t xml:space="preserve">thresholds were spaced so to return an approximately normal distribution of scores.</w:t>
       </w:r>
       <w:r>
         <w:t xml:space="preserve"> </w:t>
@@ -537,7 +563,7 @@
         <w:t xml:space="preserve"> </w:t>
       </w:r>
       <w:r>
-        <w:t xml:space="preserve">Power was computed as the percentage of simulating detecting a significant treatment effect at</w:t>
+        <w:t xml:space="preserve">Power was computed as the percentage of simulations detecting a significant treatment effect at</w:t>
       </w:r>
       <w:r>
         <w:t xml:space="preserve"> </w:t>
@@ -569,27 +595,25 @@
         <w:pStyle w:val="FirstParagraph"/>
       </w:pPr>
       <w:r>
-        <w:t xml:space="preserve">The gains in statistical power were minimal or non-zero when varying number of attainment levels</w:t>
-      </w:r>
-      <w:r>
-        <w:t xml:space="preserve"> </w:t>
-      </w:r>
-      <m:oMath>
-        <m:sSub>
-          <m:e>
-            <m:r>
-              <m:t>n</m:t>
-            </m:r>
-          </m:e>
-          <m:sub>
-            <m:r>
-              <m:t>a</m:t>
-            </m:r>
-          </m:sub>
-        </m:sSub>
-      </m:oMath>
-      <w:r>
-        <w:t xml:space="preserve">.</w:t>
+        <w:t xml:space="preserve">The statistical power did not vary significantly whether using uniform or normal thresholds – less than 1% difference for most parameter combinations.</w:t>
+      </w:r>
+      <w:r>
+        <w:t xml:space="preserve"> </w:t>
+      </w:r>
+      <w:r>
+        <w:t xml:space="preserve">There was a consistent difference, however, in the estimated effect size (difference between treatment and control group scores).</w:t>
+      </w:r>
+      <w:r>
+        <w:t xml:space="preserve"> </w:t>
+      </w:r>
+      <w:r>
+        <w:t xml:space="preserve">Across all parameter combinations, the uniform thresholds gave standardized effect sizes</w:t>
+      </w:r>
+      <w:r>
+        <w:t xml:space="preserve"> </w:t>
+      </w:r>
+      <w:r>
+        <w:t xml:space="preserve">between 1.7 and 4.6 points higher than those with the normal thresholds.</w:t>
       </w:r>
     </w:p>
     <w:bookmarkEnd w:id="24"/>
@@ -607,13 +631,7 @@
         <w:pStyle w:val="FirstParagraph"/>
       </w:pPr>
       <w:r>
-        <w:t xml:space="preserve">When planning a study that employs GAS, there is a minor trade-off in statistical power between number of goals and number of attainment levels.</w:t>
-      </w:r>
-      <w:r>
-        <w:t xml:space="preserve"> </w:t>
-      </w:r>
-      <w:r>
-        <w:t xml:space="preserve">In scenarios where it is feasible to set a high number of goals per subject, it may be appropriate to construct 3-point scales in order to save time during goal-setting interviews.</w:t>
+        <w:t xml:space="preserve">Violating the distributional assumptions of goal attainment scaling data may lead to biased estimates of treatment effect size, though it is unlikely to affect the power to detect a treatment effect.</w:t>
       </w:r>
     </w:p>
     <w:bookmarkEnd w:id="25"/>

</xml_diff>